<commit_message>
aggiornamento documenti e intent
</commit_message>
<xml_diff>
--- a/informazioni_aziendali.docx
+++ b/informazioni_aziendali.docx
@@ -163,9 +163,20 @@
       </w:r>
     </w:p>
     <w:p>
+      <w:pPr>
+        <w:numPr>
+          <w:ilvl w:val="0"/>
+          <w:numId w:val="1"/>
+        </w:numPr>
+      </w:pPr>
+      <w:r>
+        <w:t>Utilizzo della VPN</w:t>
+      </w:r>
+    </w:p>
+    <w:p>
       <w:r>
         <w:pict w14:anchorId="013E0156">
-          <v:rect id="_x0000_i1037" style="width:0;height:1.5pt" o:hralign="center" o:hrstd="t" o:hr="t" fillcolor="#a0a0a0" stroked="f"/>
+          <v:rect id="_x0000_i1025" style="width:0;height:1.5pt" o:hralign="center" o:hrstd="t" o:hr="t" fillcolor="#a0a0a0" stroked="f"/>
         </w:pict>
       </w:r>
     </w:p>
@@ -306,20 +317,18 @@
     </w:p>
     <w:p>
       <w:r>
+        <w:lastRenderedPageBreak/>
         <w:t>Il documento è approvato dalla Direzione Risorse Umane e viene aggiornato periodicamente in base all’evoluzione normativa e organizzativa dell’azienda.</w:t>
       </w:r>
       <w:r>
         <w:br/>
-      </w:r>
-      <w:r>
-        <w:lastRenderedPageBreak/>
         <w:t>Eventuali aggiornamenti sono comunicati tramite l’Intranet aziendale, sezione “Comunicazioni HR”, e diventano efficaci 30 giorni dopo la pubblicazione.</w:t>
       </w:r>
     </w:p>
     <w:p>
       <w:r>
         <w:pict w14:anchorId="42C5E389">
-          <v:rect id="_x0000_i1038" style="width:0;height:1.5pt" o:hralign="center" o:hrstd="t" o:hr="t" fillcolor="#a0a0a0" stroked="f"/>
+          <v:rect id="_x0000_i1026" style="width:0;height:1.5pt" o:hralign="center" o:hrstd="t" o:hr="t" fillcolor="#a0a0a0" stroked="f"/>
         </w:pict>
       </w:r>
     </w:p>
@@ -696,6 +705,7 @@
         </w:numPr>
       </w:pPr>
       <w:r>
+        <w:lastRenderedPageBreak/>
         <w:t>consultare i cedolini, i benefit e le comunicazioni ufficiali;</w:t>
       </w:r>
     </w:p>
@@ -707,7 +717,6 @@
         </w:numPr>
       </w:pPr>
       <w:r>
-        <w:lastRenderedPageBreak/>
         <w:t>ricevere notifiche sulle scadenze amministrative e sui programmi di formazione.</w:t>
       </w:r>
     </w:p>
@@ -741,7 +750,7 @@
     <w:p>
       <w:r>
         <w:pict w14:anchorId="19B91E43">
-          <v:rect id="_x0000_i1057" style="width:0;height:1.5pt" o:hralign="center" o:hrstd="t" o:hr="t" fillcolor="#a0a0a0" stroked="f"/>
+          <v:rect id="_x0000_i1027" style="width:0;height:1.5pt" o:hralign="center" o:hrstd="t" o:hr="t" fillcolor="#a0a0a0" stroked="f"/>
         </w:pict>
       </w:r>
     </w:p>
@@ -976,7 +985,6 @@
           <w:b/>
           <w:bCs/>
         </w:rPr>
-        <w:lastRenderedPageBreak/>
         <w:t>3.3. Fruizione e regole operative</w:t>
       </w:r>
     </w:p>
@@ -1130,7 +1138,7 @@
     <w:p>
       <w:r>
         <w:pict w14:anchorId="0F53A33B">
-          <v:rect id="_x0000_i1053" style="width:0;height:1.5pt" o:hralign="center" o:hrstd="t" o:hr="t" fillcolor="#a0a0a0" stroked="f"/>
+          <v:rect id="_x0000_i1028" style="width:0;height:1.5pt" o:hralign="center" o:hrstd="t" o:hr="t" fillcolor="#a0a0a0" stroked="f"/>
         </w:pict>
       </w:r>
     </w:p>
@@ -1304,7 +1312,6 @@
           <w:b/>
           <w:bCs/>
         </w:rPr>
-        <w:lastRenderedPageBreak/>
         <w:t>4.2. Modalità di maturazione e utilizzo</w:t>
       </w:r>
     </w:p>
@@ -1508,7 +1515,7 @@
     <w:p>
       <w:r>
         <w:pict w14:anchorId="16A9D7CB">
-          <v:rect id="_x0000_i1054" style="width:0;height:1.5pt" o:hralign="center" o:hrstd="t" o:hr="t" fillcolor="#a0a0a0" stroked="f"/>
+          <v:rect id="_x0000_i1029" style="width:0;height:1.5pt" o:hralign="center" o:hrstd="t" o:hr="t" fillcolor="#a0a0a0" stroked="f"/>
         </w:pict>
       </w:r>
     </w:p>
@@ -1593,7 +1600,6 @@
           <w:b/>
           <w:bCs/>
         </w:rPr>
-        <w:lastRenderedPageBreak/>
         <w:t>5.2. Erogazione e importi</w:t>
       </w:r>
     </w:p>
@@ -1904,6 +1910,7 @@
         </w:numPr>
       </w:pPr>
       <w:r>
+        <w:lastRenderedPageBreak/>
         <w:t>durante i periodi di formazione esterna non considerati come presenza lavorativa.</w:t>
       </w:r>
     </w:p>
@@ -1912,9 +1919,8 @@
         <w:ind w:left="360"/>
       </w:pPr>
       <w:r>
-        <w:lastRenderedPageBreak/>
         <w:pict w14:anchorId="2AA35BF1">
-          <v:rect id="_x0000_i1083" style="width:0;height:1.5pt" o:hralign="center" o:hrstd="t" o:hr="t" fillcolor="#a0a0a0" stroked="f"/>
+          <v:rect id="_x0000_i1030" style="width:0;height:1.5pt" o:hralign="center" o:hrstd="t" o:hr="t" fillcolor="#a0a0a0" stroked="f"/>
         </w:pict>
       </w:r>
     </w:p>
@@ -2283,7 +2289,6 @@
           <w:b/>
           <w:bCs/>
         </w:rPr>
-        <w:lastRenderedPageBreak/>
         <w:t>6.4. Sicurezza dei dati e privacy</w:t>
       </w:r>
     </w:p>
@@ -2335,7 +2340,7 @@
       </w:pPr>
       <w:r>
         <w:pict w14:anchorId="45BFA841">
-          <v:rect id="_x0000_i1075" style="width:0;height:1.5pt" o:hralign="center" o:hrstd="t" o:hr="t" fillcolor="#a0a0a0" stroked="f"/>
+          <v:rect id="_x0000_i1031" style="width:0;height:1.5pt" o:hralign="center" o:hrstd="t" o:hr="t" fillcolor="#a0a0a0" stroked="f"/>
         </w:pict>
       </w:r>
     </w:p>
@@ -2644,6 +2649,7 @@
         <w:ind w:left="360"/>
       </w:pPr>
       <w:r>
+        <w:lastRenderedPageBreak/>
         <w:t xml:space="preserve">In caso di incongruenze o segnalazioni relative alle buste paga, il dipendente può contattare il team </w:t>
       </w:r>
       <w:r>
@@ -2680,7 +2686,6 @@
           <w:b/>
           <w:bCs/>
         </w:rPr>
-        <w:lastRenderedPageBreak/>
         <w:t>7.4. Rimborsi spese</w:t>
       </w:r>
     </w:p>
@@ -2871,7 +2876,7 @@
       </w:pPr>
       <w:r>
         <w:pict w14:anchorId="64A694E3">
-          <v:rect id="_x0000_i1076" style="width:0;height:1.5pt" o:hralign="center" o:hrstd="t" o:hr="t" fillcolor="#a0a0a0" stroked="f"/>
+          <v:rect id="_x0000_i1032" style="width:0;height:1.5pt" o:hralign="center" o:hrstd="t" o:hr="t" fillcolor="#a0a0a0" stroked="f"/>
         </w:pict>
       </w:r>
     </w:p>
@@ -3083,6 +3088,7 @@
           <w:b/>
           <w:bCs/>
         </w:rPr>
+        <w:lastRenderedPageBreak/>
         <w:t>Convenzioni e sconti aziendali</w:t>
       </w:r>
       <w:r>
@@ -3101,7 +3107,6 @@
           <w:b/>
           <w:bCs/>
         </w:rPr>
-        <w:lastRenderedPageBreak/>
         <w:t xml:space="preserve">Supporto psicologico e </w:t>
       </w:r>
       <w:proofErr w:type="spellStart"/>
@@ -3473,7 +3478,7 @@
       </w:pPr>
       <w:r>
         <w:pict w14:anchorId="239CE5F5">
-          <v:rect id="_x0000_i1084" style="width:0;height:1.5pt" o:hralign="center" o:hrstd="t" o:hr="t" fillcolor="#a0a0a0" stroked="f"/>
+          <v:rect id="_x0000_i1033" style="width:0;height:1.5pt" o:hralign="center" o:hrstd="t" o:hr="t" fillcolor="#a0a0a0" stroked="f"/>
         </w:pict>
       </w:r>
     </w:p>
@@ -3527,7 +3532,6 @@
           <w:sz w:val="28"/>
           <w:szCs w:val="28"/>
         </w:rPr>
-        <w:lastRenderedPageBreak/>
         <w:t>9. Comunicazioni e Scadenze Interne</w:t>
       </w:r>
     </w:p>
@@ -3856,6 +3860,7 @@
         <w:ind w:left="360"/>
       </w:pPr>
       <w:r>
+        <w:lastRenderedPageBreak/>
         <w:t xml:space="preserve">In caso di situazioni straordinarie (es. interruzione dei servizi IT, emergenze sanitarie, eventi metereologici o di sicurezza), le comunicazioni vengono diffuse tramite il </w:t>
       </w:r>
       <w:r>
@@ -3870,9 +3875,6 @@
       </w:r>
       <w:r>
         <w:br/>
-      </w:r>
-      <w:r>
-        <w:lastRenderedPageBreak/>
         <w:t>I dipendenti sono tenuti a mantenere aggiornati i propri contatti per garantire la ricezione tempestiva di tali avvisi.</w:t>
       </w:r>
     </w:p>
@@ -3882,7 +3884,7 @@
       </w:pPr>
       <w:r>
         <w:pict w14:anchorId="00D26C1D">
-          <v:rect id="_x0000_i1139" style="width:0;height:1.5pt" o:hralign="center" o:hrstd="t" o:hr="t" fillcolor="#a0a0a0" stroked="f"/>
+          <v:rect id="_x0000_i1034" style="width:0;height:1.5pt" o:hralign="center" o:hrstd="t" o:hr="t" fillcolor="#a0a0a0" stroked="f"/>
         </w:pict>
       </w:r>
     </w:p>
@@ -4210,6 +4212,7 @@
         <w:ind w:left="360"/>
       </w:pPr>
       <w:r>
+        <w:lastRenderedPageBreak/>
         <w:t>L’azienda effettua controlli periodici di sicurezza sulle postazioni remote e fornisce linee guida per l’utilizzo corretto dei dispositivi.</w:t>
       </w:r>
     </w:p>
@@ -4226,7 +4229,6 @@
           <w:b/>
           <w:bCs/>
         </w:rPr>
-        <w:lastRenderedPageBreak/>
         <w:t>10.4. Regole operative</w:t>
       </w:r>
     </w:p>
@@ -4393,7 +4395,7 @@
       </w:pPr>
       <w:r>
         <w:pict w14:anchorId="238A4A7C">
-          <v:rect id="_x0000_i1140" style="width:0;height:1.5pt" o:hralign="center" o:hrstd="t" o:hr="t" fillcolor="#a0a0a0" stroked="f"/>
+          <v:rect id="_x0000_i1035" style="width:0;height:1.5pt" o:hralign="center" o:hrstd="t" o:hr="t" fillcolor="#a0a0a0" stroked="f"/>
         </w:pict>
       </w:r>
     </w:p>
@@ -4544,6 +4546,7 @@
         <w:ind w:left="360"/>
       </w:pPr>
       <w:r>
+        <w:lastRenderedPageBreak/>
         <w:t xml:space="preserve">I corsi sono erogati attraverso la </w:t>
       </w:r>
       <w:r>
@@ -4570,7 +4573,6 @@
           <w:b/>
           <w:bCs/>
         </w:rPr>
-        <w:lastRenderedPageBreak/>
         <w:t>11.3. Valutazione delle competenze</w:t>
       </w:r>
     </w:p>
@@ -4857,7 +4859,7 @@
       </w:pPr>
       <w:r>
         <w:pict w14:anchorId="0B584880">
-          <v:rect id="_x0000_i1141" style="width:0;height:1.5pt" o:hralign="center" o:hrstd="t" o:hr="t" fillcolor="#a0a0a0" stroked="f"/>
+          <v:rect id="_x0000_i1036" style="width:0;height:1.5pt" o:hralign="center" o:hrstd="t" o:hr="t" fillcolor="#a0a0a0" stroked="f"/>
         </w:pict>
       </w:r>
     </w:p>
@@ -4922,6 +4924,7 @@
         <w:ind w:left="360"/>
       </w:pPr>
       <w:r>
+        <w:lastRenderedPageBreak/>
         <w:t>Ogni dipendente è tenuto a utilizzare le risorse informatiche aziendali in modo corretto, etico e conforme alle policy interne di sicurezza.</w:t>
       </w:r>
     </w:p>
@@ -4947,7 +4950,6 @@
           <w:b/>
           <w:bCs/>
         </w:rPr>
-        <w:lastRenderedPageBreak/>
         <w:t>12.2. Strumenti aziendali</w:t>
       </w:r>
     </w:p>
@@ -5235,6 +5237,713 @@
       <w:r>
         <w:t>.</w:t>
       </w:r>
+    </w:p>
+    <w:p>
+      <w:pPr>
+        <w:ind w:left="360"/>
+      </w:pPr>
+      <w:r>
+        <w:pict w14:anchorId="1F9EFD44">
+          <v:rect id="_x0000_i1112" style="width:0;height:1.5pt" o:hralign="center" o:bullet="t" o:hrstd="t" o:hr="t" fillcolor="#a0a0a0" stroked="f"/>
+        </w:pict>
+      </w:r>
+    </w:p>
+    <w:p>
+      <w:pPr>
+        <w:ind w:left="360"/>
+        <w:rPr>
+          <w:b/>
+          <w:bCs/>
+        </w:rPr>
+      </w:pPr>
+      <w:r>
+        <w:rPr>
+          <w:b/>
+          <w:bCs/>
+          <w:sz w:val="28"/>
+          <w:szCs w:val="28"/>
+        </w:rPr>
+        <w:t>13. Utilizzo della VPN Aziendale</w:t>
+      </w:r>
+      <w:r>
+        <w:rPr>
+          <w:b/>
+          <w:bCs/>
+          <w:sz w:val="28"/>
+          <w:szCs w:val="28"/>
+        </w:rPr>
+        <w:br/>
+      </w:r>
+      <w:r>
+        <w:rPr>
+          <w:b/>
+          <w:bCs/>
+        </w:rPr>
+        <w:t>13.1. Finalità e ambito di applicazione</w:t>
+      </w:r>
+    </w:p>
+    <w:p>
+      <w:pPr>
+        <w:ind w:left="360"/>
+      </w:pPr>
+      <w:r>
+        <w:t xml:space="preserve">La Virtual Private Network (VPN) aziendale di Blue </w:t>
+      </w:r>
+      <w:proofErr w:type="spellStart"/>
+      <w:r>
+        <w:t>Reply</w:t>
+      </w:r>
+      <w:proofErr w:type="spellEnd"/>
+      <w:r>
+        <w:t xml:space="preserve"> consente ai collaboratori di accedere in modo sicuro alle risorse e ai sistemi interni dell’azienda (server, documenti, repository, strumenti gestionali) quando lavorano da remoto o fuori dalle sedi aziendali.</w:t>
+      </w:r>
+      <w:r>
+        <w:br/>
+        <w:t xml:space="preserve">L’utilizzo della VPN è obbligatorio per tutte le connessioni effettuate al di fuori della rete interna di Blue </w:t>
+      </w:r>
+      <w:proofErr w:type="spellStart"/>
+      <w:r>
+        <w:lastRenderedPageBreak/>
+        <w:t>Reply</w:t>
+      </w:r>
+      <w:proofErr w:type="spellEnd"/>
+      <w:r>
+        <w:t>, al fine di garantire la protezione dei dati, la conformità al GDPR e la continuità operativa dei servizi.</w:t>
+      </w:r>
+    </w:p>
+    <w:p>
+      <w:pPr>
+        <w:ind w:left="360"/>
+      </w:pPr>
+      <w:r>
+        <w:t>L’accesso alla VPN è riservato esclusivamente ai dipendenti e collaboratori autorizzati, previa assegnazione delle credenziali da parte del team IT Security.</w:t>
+      </w:r>
+    </w:p>
+    <w:p>
+      <w:pPr>
+        <w:ind w:left="360"/>
+        <w:rPr>
+          <w:b/>
+          <w:bCs/>
+        </w:rPr>
+      </w:pPr>
+      <w:r>
+        <w:rPr>
+          <w:b/>
+          <w:bCs/>
+        </w:rPr>
+        <w:t>13.2. Requisiti e prerequisiti tecnici</w:t>
+      </w:r>
+    </w:p>
+    <w:p>
+      <w:pPr>
+        <w:ind w:left="360"/>
+      </w:pPr>
+      <w:r>
+        <w:t>Per connettersi correttamente alla VPN aziendale, ogni collaboratore deve disporre di:</w:t>
+      </w:r>
+    </w:p>
+    <w:p>
+      <w:pPr>
+        <w:numPr>
+          <w:ilvl w:val="0"/>
+          <w:numId w:val="38"/>
+        </w:numPr>
+      </w:pPr>
+      <w:r>
+        <w:t xml:space="preserve">Laptop aziendale Blue </w:t>
+      </w:r>
+      <w:proofErr w:type="spellStart"/>
+      <w:r>
+        <w:t>Reply</w:t>
+      </w:r>
+      <w:proofErr w:type="spellEnd"/>
+      <w:r>
+        <w:t xml:space="preserve"> configurato dal reparto IT;</w:t>
+      </w:r>
+    </w:p>
+    <w:p>
+      <w:pPr>
+        <w:numPr>
+          <w:ilvl w:val="0"/>
+          <w:numId w:val="38"/>
+        </w:numPr>
+      </w:pPr>
+      <w:r>
+        <w:t>Connessione Internet stabile;</w:t>
+      </w:r>
+    </w:p>
+    <w:p>
+      <w:pPr>
+        <w:numPr>
+          <w:ilvl w:val="0"/>
+          <w:numId w:val="38"/>
+        </w:numPr>
+      </w:pPr>
+      <w:r>
+        <w:t xml:space="preserve">Token o app di autenticazione a due fattori (es. Microsoft </w:t>
+      </w:r>
+      <w:proofErr w:type="spellStart"/>
+      <w:r>
+        <w:t>Authenticator</w:t>
+      </w:r>
+      <w:proofErr w:type="spellEnd"/>
+      <w:r>
+        <w:t xml:space="preserve"> o Google </w:t>
+      </w:r>
+      <w:proofErr w:type="spellStart"/>
+      <w:r>
+        <w:t>Authenticator</w:t>
+      </w:r>
+      <w:proofErr w:type="spellEnd"/>
+      <w:r>
+        <w:t>);</w:t>
+      </w:r>
+    </w:p>
+    <w:p>
+      <w:pPr>
+        <w:numPr>
+          <w:ilvl w:val="0"/>
+          <w:numId w:val="38"/>
+        </w:numPr>
+      </w:pPr>
+      <w:r>
+        <w:t xml:space="preserve">Ultima versione del client VPN aziendale (Cisco </w:t>
+      </w:r>
+      <w:proofErr w:type="spellStart"/>
+      <w:r>
+        <w:t>AnyConnect</w:t>
+      </w:r>
+      <w:proofErr w:type="spellEnd"/>
+      <w:r>
+        <w:t xml:space="preserve">, </w:t>
+      </w:r>
+      <w:proofErr w:type="spellStart"/>
+      <w:r>
+        <w:t>FortiClient</w:t>
+      </w:r>
+      <w:proofErr w:type="spellEnd"/>
+      <w:r>
+        <w:t xml:space="preserve"> o equivalente, a seconda della configurazione attiva).</w:t>
+      </w:r>
+    </w:p>
+    <w:p>
+      <w:pPr>
+        <w:ind w:left="360"/>
+      </w:pPr>
+      <w:r>
+        <w:t>L’installazione su dispositivi personali non è consentita, salvo specifica autorizzazione scritta da parte della Direzione IT.</w:t>
+      </w:r>
+    </w:p>
+    <w:p>
+      <w:pPr>
+        <w:ind w:left="360"/>
+        <w:rPr>
+          <w:b/>
+          <w:bCs/>
+        </w:rPr>
+      </w:pPr>
+      <w:r>
+        <w:rPr>
+          <w:b/>
+          <w:bCs/>
+        </w:rPr>
+        <w:t>13.3. Installazione del client VPN</w:t>
+      </w:r>
+    </w:p>
+    <w:p>
+      <w:pPr>
+        <w:ind w:left="360"/>
+      </w:pPr>
+      <w:r>
+        <w:t>Il client VPN è preinstallato su tutti i laptop forniti ai collaboratori. In caso di reinstallazione o aggiornamento manuale, è possibile procedere come segue:</w:t>
+      </w:r>
+    </w:p>
+    <w:p>
+      <w:pPr>
+        <w:numPr>
+          <w:ilvl w:val="0"/>
+          <w:numId w:val="39"/>
+        </w:numPr>
+      </w:pPr>
+      <w:r>
+        <w:t xml:space="preserve">Accedere al portale interno </w:t>
+      </w:r>
+      <w:r>
+        <w:rPr>
+          <w:b/>
+          <w:bCs/>
+        </w:rPr>
+        <w:t>Intranet &gt; Sezione IT Support &gt; Download VPN Client</w:t>
+      </w:r>
+      <w:r>
+        <w:t>;</w:t>
+      </w:r>
+    </w:p>
+    <w:p>
+      <w:pPr>
+        <w:numPr>
+          <w:ilvl w:val="0"/>
+          <w:numId w:val="39"/>
+        </w:numPr>
+      </w:pPr>
+      <w:r>
+        <w:t xml:space="preserve">Selezionare il pacchetto compatibile con il proprio sistema operativo (Windows, </w:t>
+      </w:r>
+      <w:proofErr w:type="spellStart"/>
+      <w:r>
+        <w:t>macOS</w:t>
+      </w:r>
+      <w:proofErr w:type="spellEnd"/>
+      <w:r>
+        <w:t xml:space="preserve"> o Linux);</w:t>
+      </w:r>
+    </w:p>
+    <w:p>
+      <w:pPr>
+        <w:numPr>
+          <w:ilvl w:val="0"/>
+          <w:numId w:val="39"/>
+        </w:numPr>
+      </w:pPr>
+      <w:r>
+        <w:t>Eseguire l’installazione guidata seguendo le istruzioni sullo schermo;</w:t>
+      </w:r>
+    </w:p>
+    <w:p>
+      <w:pPr>
+        <w:numPr>
+          <w:ilvl w:val="0"/>
+          <w:numId w:val="39"/>
+        </w:numPr>
+      </w:pPr>
+      <w:r>
+        <w:t>Riavviare il dispositivo al termine dell’installazione;</w:t>
+      </w:r>
+    </w:p>
+    <w:p>
+      <w:pPr>
+        <w:numPr>
+          <w:ilvl w:val="0"/>
+          <w:numId w:val="39"/>
+        </w:numPr>
+      </w:pPr>
+      <w:r>
+        <w:t>Verificare la presenza dell’icona del client VPN nella barra delle applicazioni.</w:t>
+      </w:r>
+    </w:p>
+    <w:p>
+      <w:pPr>
+        <w:ind w:left="360"/>
+      </w:pPr>
+      <w:r>
+        <w:t xml:space="preserve">In caso di difficoltà, è possibile aprire un ticket al servizio IT Helpdesk scrivendo a </w:t>
+      </w:r>
+      <w:r>
+        <w:rPr>
+          <w:b/>
+          <w:bCs/>
+        </w:rPr>
+        <w:t>helpdesk@bluereply.it</w:t>
+      </w:r>
+      <w:r>
+        <w:t xml:space="preserve"> o tramite il portale interno </w:t>
+      </w:r>
+      <w:r>
+        <w:rPr>
+          <w:b/>
+          <w:bCs/>
+        </w:rPr>
+        <w:t>Assistenza IT</w:t>
+      </w:r>
+      <w:r>
+        <w:t>.</w:t>
+      </w:r>
+    </w:p>
+    <w:p>
+      <w:pPr>
+        <w:ind w:left="360"/>
+        <w:rPr>
+          <w:b/>
+          <w:bCs/>
+        </w:rPr>
+      </w:pPr>
+      <w:r>
+        <w:rPr>
+          <w:b/>
+          <w:bCs/>
+        </w:rPr>
+        <w:t>13.4. Procedura di connessione</w:t>
+      </w:r>
+    </w:p>
+    <w:p>
+      <w:pPr>
+        <w:ind w:left="360"/>
+      </w:pPr>
+      <w:r>
+        <w:t>Per connettersi alla VPN:</w:t>
+      </w:r>
+    </w:p>
+    <w:p>
+      <w:pPr>
+        <w:numPr>
+          <w:ilvl w:val="0"/>
+          <w:numId w:val="40"/>
+        </w:numPr>
+      </w:pPr>
+      <w:r>
+        <w:t>Avviare il client VPN aziendale;</w:t>
+      </w:r>
+    </w:p>
+    <w:p>
+      <w:pPr>
+        <w:numPr>
+          <w:ilvl w:val="0"/>
+          <w:numId w:val="40"/>
+        </w:numPr>
+      </w:pPr>
+      <w:r>
+        <w:t>Inserire l’indirizzo del server VPN:</w:t>
+      </w:r>
+      <w:r>
+        <w:br/>
+        <w:t>vpn.bluereply.it</w:t>
+      </w:r>
+    </w:p>
+    <w:p>
+      <w:pPr>
+        <w:numPr>
+          <w:ilvl w:val="0"/>
+          <w:numId w:val="40"/>
+        </w:numPr>
+      </w:pPr>
+      <w:r>
+        <w:t xml:space="preserve">Digitare le proprie credenziali aziendali (username e password del dominio Blue </w:t>
+      </w:r>
+      <w:proofErr w:type="spellStart"/>
+      <w:r>
+        <w:t>Reply</w:t>
+      </w:r>
+      <w:proofErr w:type="spellEnd"/>
+      <w:r>
+        <w:t>);</w:t>
+      </w:r>
+    </w:p>
+    <w:p>
+      <w:pPr>
+        <w:numPr>
+          <w:ilvl w:val="0"/>
+          <w:numId w:val="40"/>
+        </w:numPr>
+      </w:pPr>
+      <w:r>
+        <w:t xml:space="preserve">Confermare l’autenticazione tramite l’app di </w:t>
+      </w:r>
+      <w:proofErr w:type="spellStart"/>
+      <w:r>
+        <w:rPr>
+          <w:b/>
+          <w:bCs/>
+        </w:rPr>
+        <w:t>two-factor</w:t>
+      </w:r>
+      <w:proofErr w:type="spellEnd"/>
+      <w:r>
+        <w:rPr>
+          <w:b/>
+          <w:bCs/>
+        </w:rPr>
+        <w:t xml:space="preserve"> authentication</w:t>
+      </w:r>
+      <w:r>
+        <w:t xml:space="preserve"> (OTP o notifica </w:t>
+      </w:r>
+      <w:proofErr w:type="spellStart"/>
+      <w:r>
+        <w:t>push</w:t>
+      </w:r>
+      <w:proofErr w:type="spellEnd"/>
+      <w:r>
+        <w:t>);</w:t>
+      </w:r>
+    </w:p>
+    <w:p>
+      <w:pPr>
+        <w:numPr>
+          <w:ilvl w:val="0"/>
+          <w:numId w:val="40"/>
+        </w:numPr>
+      </w:pPr>
+      <w:r>
+        <w:t>Attendere la conferma di connessione (icona verde o messaggio “</w:t>
+      </w:r>
+      <w:proofErr w:type="spellStart"/>
+      <w:r>
+        <w:t>Connected</w:t>
+      </w:r>
+      <w:proofErr w:type="spellEnd"/>
+      <w:r>
+        <w:t>”).</w:t>
+      </w:r>
+    </w:p>
+    <w:p>
+      <w:pPr>
+        <w:ind w:left="360"/>
+      </w:pPr>
+      <w:r>
+        <w:t>Una volta connesso, l’accesso a file, sistemi e piattaforme aziendali avverrà come se si fosse in sede.</w:t>
+      </w:r>
+    </w:p>
+    <w:p>
+      <w:pPr>
+        <w:ind w:left="360"/>
+        <w:rPr>
+          <w:b/>
+          <w:bCs/>
+        </w:rPr>
+      </w:pPr>
+    </w:p>
+    <w:p>
+      <w:pPr>
+        <w:ind w:left="360"/>
+        <w:rPr>
+          <w:b/>
+          <w:bCs/>
+        </w:rPr>
+      </w:pPr>
+    </w:p>
+    <w:p>
+      <w:pPr>
+        <w:ind w:left="360"/>
+        <w:rPr>
+          <w:b/>
+          <w:bCs/>
+        </w:rPr>
+      </w:pPr>
+      <w:r>
+        <w:rPr>
+          <w:b/>
+          <w:bCs/>
+        </w:rPr>
+        <w:lastRenderedPageBreak/>
+        <w:t>13.5. Disconnessione e buone pratiche</w:t>
+      </w:r>
+    </w:p>
+    <w:p>
+      <w:pPr>
+        <w:numPr>
+          <w:ilvl w:val="0"/>
+          <w:numId w:val="41"/>
+        </w:numPr>
+      </w:pPr>
+      <w:r>
+        <w:t>Disconnettere la VPN al termine della giornata lavorativa;</w:t>
+      </w:r>
+    </w:p>
+    <w:p>
+      <w:pPr>
+        <w:numPr>
+          <w:ilvl w:val="0"/>
+          <w:numId w:val="41"/>
+        </w:numPr>
+      </w:pPr>
+      <w:r>
+        <w:t>Non lasciare connessioni attive durante periodi di inattività prolungata;</w:t>
+      </w:r>
+    </w:p>
+    <w:p>
+      <w:pPr>
+        <w:numPr>
+          <w:ilvl w:val="0"/>
+          <w:numId w:val="41"/>
+        </w:numPr>
+      </w:pPr>
+      <w:r>
+        <w:t>Evitare di utilizzare reti Wi-Fi pubbliche non protette o senza password;</w:t>
+      </w:r>
+    </w:p>
+    <w:p>
+      <w:pPr>
+        <w:numPr>
+          <w:ilvl w:val="0"/>
+          <w:numId w:val="41"/>
+        </w:numPr>
+      </w:pPr>
+      <w:r>
+        <w:t>Non condividere le proprie credenziali o dispositivi con terzi;</w:t>
+      </w:r>
+    </w:p>
+    <w:p>
+      <w:pPr>
+        <w:numPr>
+          <w:ilvl w:val="0"/>
+          <w:numId w:val="41"/>
+        </w:numPr>
+      </w:pPr>
+      <w:r>
+        <w:t>Segnalare immediatamente eventuali anomalie, messaggi di errore o accessi sospetti al team IT Security (</w:t>
+      </w:r>
+      <w:hyperlink r:id="rId5" w:history="1">
+        <w:r>
+          <w:rPr>
+            <w:rStyle w:val="Collegamentoipertestuale"/>
+            <w:b/>
+            <w:bCs/>
+          </w:rPr>
+          <w:t>security@bluereply.it</w:t>
+        </w:r>
+      </w:hyperlink>
+      <w:r>
+        <w:t>).</w:t>
+      </w:r>
+    </w:p>
+    <w:p>
+      <w:pPr>
+        <w:ind w:left="360"/>
+        <w:rPr>
+          <w:b/>
+          <w:bCs/>
+        </w:rPr>
+      </w:pPr>
+      <w:r>
+        <w:rPr>
+          <w:b/>
+          <w:bCs/>
+        </w:rPr>
+        <w:t>13.</w:t>
+      </w:r>
+      <w:r>
+        <w:rPr>
+          <w:b/>
+          <w:bCs/>
+        </w:rPr>
+        <w:t>6</w:t>
+      </w:r>
+      <w:r>
+        <w:rPr>
+          <w:b/>
+          <w:bCs/>
+        </w:rPr>
+        <w:t xml:space="preserve">. </w:t>
+      </w:r>
+      <w:r>
+        <w:rPr>
+          <w:b/>
+          <w:bCs/>
+        </w:rPr>
+        <w:t>Sicurezza e monitoraggio</w:t>
+      </w:r>
+    </w:p>
+    <w:p>
+      <w:pPr>
+        <w:ind w:left="360"/>
+      </w:pPr>
+      <w:r>
+        <w:t xml:space="preserve">L’utilizzo della VPN è soggetto a monitoraggio da parte del reparto </w:t>
+      </w:r>
+      <w:r>
+        <w:rPr>
+          <w:b/>
+          <w:bCs/>
+        </w:rPr>
+        <w:t>Information Security &amp; Compliance</w:t>
+      </w:r>
+      <w:r>
+        <w:t>, al solo scopo di garantire la sicurezza delle reti e dei dati aziendali.</w:t>
+      </w:r>
+      <w:r>
+        <w:br/>
+        <w:t>Tutti i log di connessione vengono conservati nel rispetto delle normative sulla privacy e utilizzati esclusivamente per finalità di sicurezza informatica.</w:t>
+      </w:r>
+    </w:p>
+    <w:p>
+      <w:pPr>
+        <w:ind w:left="360"/>
+      </w:pPr>
+      <w:r>
+        <w:t>Eventuali violazioni delle policy di utilizzo della VPN (accessi non autorizzati, condivisione di credenziali, uso improprio delle risorse) potranno comportare provvedimenti disciplinari in conformità con il Codice Etico e le normative aziendali vigenti.</w:t>
+      </w:r>
+    </w:p>
+    <w:p>
+      <w:pPr>
+        <w:ind w:left="360"/>
+        <w:rPr>
+          <w:b/>
+          <w:bCs/>
+        </w:rPr>
+      </w:pPr>
+      <w:r>
+        <w:rPr>
+          <w:b/>
+          <w:bCs/>
+        </w:rPr>
+        <w:t>13.7. Supporto tecnico e assistenza</w:t>
+      </w:r>
+    </w:p>
+    <w:p>
+      <w:pPr>
+        <w:ind w:left="360"/>
+      </w:pPr>
+      <w:r>
+        <w:t>Per qualsiasi necessità di supporto relativa all’uso della VPN, i collaboratori possono contattare:</w:t>
+      </w:r>
+    </w:p>
+    <w:p>
+      <w:pPr>
+        <w:numPr>
+          <w:ilvl w:val="0"/>
+          <w:numId w:val="43"/>
+        </w:numPr>
+      </w:pPr>
+      <w:r>
+        <w:rPr>
+          <w:b/>
+          <w:bCs/>
+        </w:rPr>
+        <w:t>IT Helpdesk</w:t>
+      </w:r>
+      <w:r>
+        <w:t>: helpdesk@bluereply.it</w:t>
+      </w:r>
+    </w:p>
+    <w:p>
+      <w:pPr>
+        <w:numPr>
+          <w:ilvl w:val="0"/>
+          <w:numId w:val="43"/>
+        </w:numPr>
+      </w:pPr>
+      <w:r>
+        <w:rPr>
+          <w:b/>
+          <w:bCs/>
+        </w:rPr>
+        <w:t>IT Security</w:t>
+      </w:r>
+      <w:r>
+        <w:t>: security@bluereply.it</w:t>
+      </w:r>
+    </w:p>
+    <w:p>
+      <w:pPr>
+        <w:ind w:left="360"/>
+      </w:pPr>
+      <w:r>
+        <w:t>Il servizio di assistenza è attivo dal lunedì al venerdì, dalle 8:30 alle 18:30.</w:t>
+      </w:r>
+    </w:p>
+    <w:p>
+      <w:pPr>
+        <w:ind w:left="360"/>
+      </w:pPr>
+    </w:p>
+    <w:p>
+      <w:pPr>
+        <w:rPr>
+          <w:b/>
+          <w:bCs/>
+        </w:rPr>
+      </w:pPr>
     </w:p>
     <w:p>
       <w:pPr>
@@ -5253,6 +5962,11 @@
 
 <file path=word/numbering.xml><?xml version="1.0" encoding="utf-8"?>
 <w:numbering xmlns:wpc="http://schemas.microsoft.com/office/word/2010/wordprocessingCanvas" xmlns:cx="http://schemas.microsoft.com/office/drawing/2014/chartex" xmlns:cx1="http://schemas.microsoft.com/office/drawing/2015/9/8/chartex" xmlns:cx2="http://schemas.microsoft.com/office/drawing/2015/10/21/chartex" xmlns:cx3="http://schemas.microsoft.com/office/drawing/2016/5/9/chartex" xmlns:cx4="http://schemas.microsoft.com/office/drawing/2016/5/10/chartex" xmlns:cx5="http://schemas.microsoft.com/office/drawing/2016/5/11/chartex" xmlns:cx6="http://schemas.microsoft.com/office/drawing/2016/5/12/chartex" xmlns:cx7="http://schemas.microsoft.com/office/drawing/2016/5/13/chartex" xmlns:cx8="http://schemas.microsoft.com/office/drawing/2016/5/14/chartex" xmlns:mc="http://schemas.openxmlformats.org/markup-compatibility/2006" xmlns:aink="http://schemas.microsoft.com/office/drawing/2016/ink" xmlns:am3d="http://schemas.microsoft.com/office/drawing/2017/model3d" xmlns:o="urn:schemas-microsoft-com:office:office" xmlns:oel="http://schemas.microsoft.com/office/2019/extlst" xmlns:r="http://schemas.openxmlformats.org/officeDocument/2006/relationships" xmlns:m="http://schemas.openxmlformats.org/officeDocument/2006/math" xmlns:v="urn:schemas-microsoft-com:vml" xmlns:wp14="http://schemas.microsoft.com/office/word/2010/wordprocessingDrawing" xmlns:wp="http://schemas.openxmlformats.org/drawingml/2006/wordprocessingDrawing" xmlns:w10="urn:schemas-microsoft-com:office:word" xmlns:w="http://schemas.openxmlformats.org/wordprocessingml/2006/main" xmlns:w14="http://schemas.microsoft.com/office/word/2010/wordml" xmlns:w15="http://schemas.microsoft.com/office/word/2012/wordml" xmlns:w16cex="http://schemas.microsoft.com/office/word/2018/wordml/cex" xmlns:w16cid="http://schemas.microsoft.com/office/word/2016/wordml/cid" xmlns:w16="http://schemas.microsoft.com/office/word/2018/wordml" xmlns:w16du="http://schemas.microsoft.com/office/word/2023/wordml/word16du" xmlns:w16sdtdh="http://schemas.microsoft.com/office/word/2020/wordml/sdtdatahash" xmlns:w16sdtfl="http://schemas.microsoft.com/office/word/2024/wordml/sdtformatlock" xmlns:w16se="http://schemas.microsoft.com/office/word/2015/wordml/symex" xmlns:wpg="http://schemas.microsoft.com/office/word/2010/wordprocessingGroup" xmlns:wpi="http://schemas.microsoft.com/office/word/2010/wordprocessingInk" xmlns:wne="http://schemas.microsoft.com/office/word/2006/wordml" xmlns:wps="http://schemas.microsoft.com/office/word/2010/wordprocessingShape" mc:Ignorable="w14 w15 w16se w16cid w16 w16cex w16sdtdh w16sdtfl w16du wp14">
+  <w:numPicBullet w:numPicBulletId="0">
+    <w:pict>
+      <v:rect id="_x0000_i1088" style="width:0;height:1.5pt" o:hralign="center" o:bullet="t" o:hrstd="t" o:hr="t" fillcolor="#a0a0a0" stroked="f"/>
+    </w:pict>
+  </w:numPicBullet>
   <w:abstractNum w:abstractNumId="0" w15:restartNumberingAfterBreak="0">
     <w:nsid w:val="07050B67"/>
     <w:multiLevelType w:val="multilevel"/>
@@ -5999,6 +6713,119 @@
     </w:lvl>
   </w:abstractNum>
   <w:abstractNum w:abstractNumId="5" w15:restartNumberingAfterBreak="0">
+    <w:nsid w:val="0DCD35E1"/>
+    <w:multiLevelType w:val="multilevel"/>
+    <w:tmpl w:val="5396F528"/>
+    <w:lvl w:ilvl="0">
+      <w:start w:val="1"/>
+      <w:numFmt w:val="decimal"/>
+      <w:lvlText w:val="%1."/>
+      <w:lvlJc w:val="left"/>
+      <w:pPr>
+        <w:tabs>
+          <w:tab w:val="num" w:pos="720"/>
+        </w:tabs>
+        <w:ind w:left="720" w:hanging="360"/>
+      </w:pPr>
+    </w:lvl>
+    <w:lvl w:ilvl="1" w:tentative="1">
+      <w:start w:val="1"/>
+      <w:numFmt w:val="decimal"/>
+      <w:lvlText w:val="%2."/>
+      <w:lvlJc w:val="left"/>
+      <w:pPr>
+        <w:tabs>
+          <w:tab w:val="num" w:pos="1440"/>
+        </w:tabs>
+        <w:ind w:left="1440" w:hanging="360"/>
+      </w:pPr>
+    </w:lvl>
+    <w:lvl w:ilvl="2" w:tentative="1">
+      <w:start w:val="1"/>
+      <w:numFmt w:val="decimal"/>
+      <w:lvlText w:val="%3."/>
+      <w:lvlJc w:val="left"/>
+      <w:pPr>
+        <w:tabs>
+          <w:tab w:val="num" w:pos="2160"/>
+        </w:tabs>
+        <w:ind w:left="2160" w:hanging="360"/>
+      </w:pPr>
+    </w:lvl>
+    <w:lvl w:ilvl="3" w:tentative="1">
+      <w:start w:val="1"/>
+      <w:numFmt w:val="decimal"/>
+      <w:lvlText w:val="%4."/>
+      <w:lvlJc w:val="left"/>
+      <w:pPr>
+        <w:tabs>
+          <w:tab w:val="num" w:pos="2880"/>
+        </w:tabs>
+        <w:ind w:left="2880" w:hanging="360"/>
+      </w:pPr>
+    </w:lvl>
+    <w:lvl w:ilvl="4" w:tentative="1">
+      <w:start w:val="1"/>
+      <w:numFmt w:val="decimal"/>
+      <w:lvlText w:val="%5."/>
+      <w:lvlJc w:val="left"/>
+      <w:pPr>
+        <w:tabs>
+          <w:tab w:val="num" w:pos="3600"/>
+        </w:tabs>
+        <w:ind w:left="3600" w:hanging="360"/>
+      </w:pPr>
+    </w:lvl>
+    <w:lvl w:ilvl="5" w:tentative="1">
+      <w:start w:val="1"/>
+      <w:numFmt w:val="decimal"/>
+      <w:lvlText w:val="%6."/>
+      <w:lvlJc w:val="left"/>
+      <w:pPr>
+        <w:tabs>
+          <w:tab w:val="num" w:pos="4320"/>
+        </w:tabs>
+        <w:ind w:left="4320" w:hanging="360"/>
+      </w:pPr>
+    </w:lvl>
+    <w:lvl w:ilvl="6" w:tentative="1">
+      <w:start w:val="1"/>
+      <w:numFmt w:val="decimal"/>
+      <w:lvlText w:val="%7."/>
+      <w:lvlJc w:val="left"/>
+      <w:pPr>
+        <w:tabs>
+          <w:tab w:val="num" w:pos="5040"/>
+        </w:tabs>
+        <w:ind w:left="5040" w:hanging="360"/>
+      </w:pPr>
+    </w:lvl>
+    <w:lvl w:ilvl="7" w:tentative="1">
+      <w:start w:val="1"/>
+      <w:numFmt w:val="decimal"/>
+      <w:lvlText w:val="%8."/>
+      <w:lvlJc w:val="left"/>
+      <w:pPr>
+        <w:tabs>
+          <w:tab w:val="num" w:pos="5760"/>
+        </w:tabs>
+        <w:ind w:left="5760" w:hanging="360"/>
+      </w:pPr>
+    </w:lvl>
+    <w:lvl w:ilvl="8" w:tentative="1">
+      <w:start w:val="1"/>
+      <w:numFmt w:val="decimal"/>
+      <w:lvlText w:val="%9."/>
+      <w:lvlJc w:val="left"/>
+      <w:pPr>
+        <w:tabs>
+          <w:tab w:val="num" w:pos="6480"/>
+        </w:tabs>
+        <w:ind w:left="6480" w:hanging="360"/>
+      </w:pPr>
+    </w:lvl>
+  </w:abstractNum>
+  <w:abstractNum w:abstractNumId="6" w15:restartNumberingAfterBreak="0">
     <w:nsid w:val="1301466C"/>
     <w:multiLevelType w:val="multilevel"/>
     <w:tmpl w:val="E08C03DE"/>
@@ -6147,7 +6974,7 @@
       </w:rPr>
     </w:lvl>
   </w:abstractNum>
-  <w:abstractNum w:abstractNumId="6" w15:restartNumberingAfterBreak="0">
+  <w:abstractNum w:abstractNumId="7" w15:restartNumberingAfterBreak="0">
     <w:nsid w:val="13567241"/>
     <w:multiLevelType w:val="multilevel"/>
     <w:tmpl w:val="EF726B18"/>
@@ -6296,7 +7123,7 @@
       </w:rPr>
     </w:lvl>
   </w:abstractNum>
-  <w:abstractNum w:abstractNumId="7" w15:restartNumberingAfterBreak="0">
+  <w:abstractNum w:abstractNumId="8" w15:restartNumberingAfterBreak="0">
     <w:nsid w:val="13BE25FD"/>
     <w:multiLevelType w:val="multilevel"/>
     <w:tmpl w:val="1556CF2E"/>
@@ -6445,7 +7272,7 @@
       </w:rPr>
     </w:lvl>
   </w:abstractNum>
-  <w:abstractNum w:abstractNumId="8" w15:restartNumberingAfterBreak="0">
+  <w:abstractNum w:abstractNumId="9" w15:restartNumberingAfterBreak="0">
     <w:nsid w:val="14F94400"/>
     <w:multiLevelType w:val="multilevel"/>
     <w:tmpl w:val="EAF8B3AE"/>
@@ -6594,7 +7421,7 @@
       </w:rPr>
     </w:lvl>
   </w:abstractNum>
-  <w:abstractNum w:abstractNumId="9" w15:restartNumberingAfterBreak="0">
+  <w:abstractNum w:abstractNumId="10" w15:restartNumberingAfterBreak="0">
     <w:nsid w:val="16365B79"/>
     <w:multiLevelType w:val="multilevel"/>
     <w:tmpl w:val="FC5280DC"/>
@@ -6707,7 +7534,7 @@
       </w:pPr>
     </w:lvl>
   </w:abstractNum>
-  <w:abstractNum w:abstractNumId="10" w15:restartNumberingAfterBreak="0">
+  <w:abstractNum w:abstractNumId="11" w15:restartNumberingAfterBreak="0">
     <w:nsid w:val="1ECF1005"/>
     <w:multiLevelType w:val="multilevel"/>
     <w:tmpl w:val="9C2828B2"/>
@@ -6856,7 +7683,269 @@
       </w:rPr>
     </w:lvl>
   </w:abstractNum>
-  <w:abstractNum w:abstractNumId="11" w15:restartNumberingAfterBreak="0">
+  <w:abstractNum w:abstractNumId="12" w15:restartNumberingAfterBreak="0">
+    <w:nsid w:val="222949C0"/>
+    <w:multiLevelType w:val="multilevel"/>
+    <w:tmpl w:val="2440FF1C"/>
+    <w:lvl w:ilvl="0">
+      <w:start w:val="1"/>
+      <w:numFmt w:val="bullet"/>
+      <w:lvlText w:val=""/>
+      <w:lvlJc w:val="left"/>
+      <w:pPr>
+        <w:tabs>
+          <w:tab w:val="num" w:pos="720"/>
+        </w:tabs>
+        <w:ind w:left="720" w:hanging="360"/>
+      </w:pPr>
+      <w:rPr>
+        <w:rFonts w:ascii="Symbol" w:hAnsi="Symbol" w:hint="default"/>
+        <w:sz w:val="20"/>
+      </w:rPr>
+    </w:lvl>
+    <w:lvl w:ilvl="1" w:tentative="1">
+      <w:start w:val="1"/>
+      <w:numFmt w:val="bullet"/>
+      <w:lvlText w:val="o"/>
+      <w:lvlJc w:val="left"/>
+      <w:pPr>
+        <w:tabs>
+          <w:tab w:val="num" w:pos="1440"/>
+        </w:tabs>
+        <w:ind w:left="1440" w:hanging="360"/>
+      </w:pPr>
+      <w:rPr>
+        <w:rFonts w:ascii="Courier New" w:hAnsi="Courier New" w:hint="default"/>
+        <w:sz w:val="20"/>
+      </w:rPr>
+    </w:lvl>
+    <w:lvl w:ilvl="2" w:tentative="1">
+      <w:start w:val="1"/>
+      <w:numFmt w:val="bullet"/>
+      <w:lvlText w:val=""/>
+      <w:lvlJc w:val="left"/>
+      <w:pPr>
+        <w:tabs>
+          <w:tab w:val="num" w:pos="2160"/>
+        </w:tabs>
+        <w:ind w:left="2160" w:hanging="360"/>
+      </w:pPr>
+      <w:rPr>
+        <w:rFonts w:ascii="Wingdings" w:hAnsi="Wingdings" w:hint="default"/>
+        <w:sz w:val="20"/>
+      </w:rPr>
+    </w:lvl>
+    <w:lvl w:ilvl="3" w:tentative="1">
+      <w:start w:val="1"/>
+      <w:numFmt w:val="bullet"/>
+      <w:lvlText w:val=""/>
+      <w:lvlJc w:val="left"/>
+      <w:pPr>
+        <w:tabs>
+          <w:tab w:val="num" w:pos="2880"/>
+        </w:tabs>
+        <w:ind w:left="2880" w:hanging="360"/>
+      </w:pPr>
+      <w:rPr>
+        <w:rFonts w:ascii="Wingdings" w:hAnsi="Wingdings" w:hint="default"/>
+        <w:sz w:val="20"/>
+      </w:rPr>
+    </w:lvl>
+    <w:lvl w:ilvl="4" w:tentative="1">
+      <w:start w:val="1"/>
+      <w:numFmt w:val="bullet"/>
+      <w:lvlText w:val=""/>
+      <w:lvlJc w:val="left"/>
+      <w:pPr>
+        <w:tabs>
+          <w:tab w:val="num" w:pos="3600"/>
+        </w:tabs>
+        <w:ind w:left="3600" w:hanging="360"/>
+      </w:pPr>
+      <w:rPr>
+        <w:rFonts w:ascii="Wingdings" w:hAnsi="Wingdings" w:hint="default"/>
+        <w:sz w:val="20"/>
+      </w:rPr>
+    </w:lvl>
+    <w:lvl w:ilvl="5" w:tentative="1">
+      <w:start w:val="1"/>
+      <w:numFmt w:val="bullet"/>
+      <w:lvlText w:val=""/>
+      <w:lvlJc w:val="left"/>
+      <w:pPr>
+        <w:tabs>
+          <w:tab w:val="num" w:pos="4320"/>
+        </w:tabs>
+        <w:ind w:left="4320" w:hanging="360"/>
+      </w:pPr>
+      <w:rPr>
+        <w:rFonts w:ascii="Wingdings" w:hAnsi="Wingdings" w:hint="default"/>
+        <w:sz w:val="20"/>
+      </w:rPr>
+    </w:lvl>
+    <w:lvl w:ilvl="6" w:tentative="1">
+      <w:start w:val="1"/>
+      <w:numFmt w:val="bullet"/>
+      <w:lvlText w:val=""/>
+      <w:lvlJc w:val="left"/>
+      <w:pPr>
+        <w:tabs>
+          <w:tab w:val="num" w:pos="5040"/>
+        </w:tabs>
+        <w:ind w:left="5040" w:hanging="360"/>
+      </w:pPr>
+      <w:rPr>
+        <w:rFonts w:ascii="Wingdings" w:hAnsi="Wingdings" w:hint="default"/>
+        <w:sz w:val="20"/>
+      </w:rPr>
+    </w:lvl>
+    <w:lvl w:ilvl="7" w:tentative="1">
+      <w:start w:val="1"/>
+      <w:numFmt w:val="bullet"/>
+      <w:lvlText w:val=""/>
+      <w:lvlJc w:val="left"/>
+      <w:pPr>
+        <w:tabs>
+          <w:tab w:val="num" w:pos="5760"/>
+        </w:tabs>
+        <w:ind w:left="5760" w:hanging="360"/>
+      </w:pPr>
+      <w:rPr>
+        <w:rFonts w:ascii="Wingdings" w:hAnsi="Wingdings" w:hint="default"/>
+        <w:sz w:val="20"/>
+      </w:rPr>
+    </w:lvl>
+    <w:lvl w:ilvl="8" w:tentative="1">
+      <w:start w:val="1"/>
+      <w:numFmt w:val="bullet"/>
+      <w:lvlText w:val=""/>
+      <w:lvlJc w:val="left"/>
+      <w:pPr>
+        <w:tabs>
+          <w:tab w:val="num" w:pos="6480"/>
+        </w:tabs>
+        <w:ind w:left="6480" w:hanging="360"/>
+      </w:pPr>
+      <w:rPr>
+        <w:rFonts w:ascii="Wingdings" w:hAnsi="Wingdings" w:hint="default"/>
+        <w:sz w:val="20"/>
+      </w:rPr>
+    </w:lvl>
+  </w:abstractNum>
+  <w:abstractNum w:abstractNumId="13" w15:restartNumberingAfterBreak="0">
+    <w:nsid w:val="27367683"/>
+    <w:multiLevelType w:val="multilevel"/>
+    <w:tmpl w:val="8028F5B4"/>
+    <w:lvl w:ilvl="0">
+      <w:start w:val="13"/>
+      <w:numFmt w:val="decimal"/>
+      <w:lvlText w:val="%1"/>
+      <w:lvlJc w:val="left"/>
+      <w:pPr>
+        <w:ind w:left="384" w:hanging="384"/>
+      </w:pPr>
+      <w:rPr>
+        <w:rFonts w:hint="default"/>
+      </w:rPr>
+    </w:lvl>
+    <w:lvl w:ilvl="1">
+      <w:start w:val="6"/>
+      <w:numFmt w:val="decimal"/>
+      <w:lvlText w:val="%1.%2"/>
+      <w:lvlJc w:val="left"/>
+      <w:pPr>
+        <w:ind w:left="744" w:hanging="384"/>
+      </w:pPr>
+      <w:rPr>
+        <w:rFonts w:hint="default"/>
+      </w:rPr>
+    </w:lvl>
+    <w:lvl w:ilvl="2">
+      <w:start w:val="1"/>
+      <w:numFmt w:val="decimal"/>
+      <w:lvlText w:val="%1.%2.%3"/>
+      <w:lvlJc w:val="left"/>
+      <w:pPr>
+        <w:ind w:left="1440" w:hanging="720"/>
+      </w:pPr>
+      <w:rPr>
+        <w:rFonts w:hint="default"/>
+      </w:rPr>
+    </w:lvl>
+    <w:lvl w:ilvl="3">
+      <w:start w:val="1"/>
+      <w:numFmt w:val="decimal"/>
+      <w:lvlText w:val="%1.%2.%3.%4"/>
+      <w:lvlJc w:val="left"/>
+      <w:pPr>
+        <w:ind w:left="1800" w:hanging="720"/>
+      </w:pPr>
+      <w:rPr>
+        <w:rFonts w:hint="default"/>
+      </w:rPr>
+    </w:lvl>
+    <w:lvl w:ilvl="4">
+      <w:start w:val="1"/>
+      <w:numFmt w:val="decimal"/>
+      <w:lvlText w:val="%1.%2.%3.%4.%5"/>
+      <w:lvlJc w:val="left"/>
+      <w:pPr>
+        <w:ind w:left="2520" w:hanging="1080"/>
+      </w:pPr>
+      <w:rPr>
+        <w:rFonts w:hint="default"/>
+      </w:rPr>
+    </w:lvl>
+    <w:lvl w:ilvl="5">
+      <w:start w:val="1"/>
+      <w:numFmt w:val="decimal"/>
+      <w:lvlText w:val="%1.%2.%3.%4.%5.%6"/>
+      <w:lvlJc w:val="left"/>
+      <w:pPr>
+        <w:ind w:left="2880" w:hanging="1080"/>
+      </w:pPr>
+      <w:rPr>
+        <w:rFonts w:hint="default"/>
+      </w:rPr>
+    </w:lvl>
+    <w:lvl w:ilvl="6">
+      <w:start w:val="1"/>
+      <w:numFmt w:val="decimal"/>
+      <w:lvlText w:val="%1.%2.%3.%4.%5.%6.%7"/>
+      <w:lvlJc w:val="left"/>
+      <w:pPr>
+        <w:ind w:left="3600" w:hanging="1440"/>
+      </w:pPr>
+      <w:rPr>
+        <w:rFonts w:hint="default"/>
+      </w:rPr>
+    </w:lvl>
+    <w:lvl w:ilvl="7">
+      <w:start w:val="1"/>
+      <w:numFmt w:val="decimal"/>
+      <w:lvlText w:val="%1.%2.%3.%4.%5.%6.%7.%8"/>
+      <w:lvlJc w:val="left"/>
+      <w:pPr>
+        <w:ind w:left="3960" w:hanging="1440"/>
+      </w:pPr>
+      <w:rPr>
+        <w:rFonts w:hint="default"/>
+      </w:rPr>
+    </w:lvl>
+    <w:lvl w:ilvl="8">
+      <w:start w:val="1"/>
+      <w:numFmt w:val="decimal"/>
+      <w:lvlText w:val="%1.%2.%3.%4.%5.%6.%7.%8.%9"/>
+      <w:lvlJc w:val="left"/>
+      <w:pPr>
+        <w:ind w:left="4680" w:hanging="1800"/>
+      </w:pPr>
+      <w:rPr>
+        <w:rFonts w:hint="default"/>
+      </w:rPr>
+    </w:lvl>
+  </w:abstractNum>
+  <w:abstractNum w:abstractNumId="14" w15:restartNumberingAfterBreak="0">
     <w:nsid w:val="2A763867"/>
     <w:multiLevelType w:val="multilevel"/>
     <w:tmpl w:val="E932A8DA"/>
@@ -6969,7 +8058,7 @@
       </w:pPr>
     </w:lvl>
   </w:abstractNum>
-  <w:abstractNum w:abstractNumId="12" w15:restartNumberingAfterBreak="0">
+  <w:abstractNum w:abstractNumId="15" w15:restartNumberingAfterBreak="0">
     <w:nsid w:val="2B453164"/>
     <w:multiLevelType w:val="multilevel"/>
     <w:tmpl w:val="F05A5006"/>
@@ -7082,7 +8171,7 @@
       </w:pPr>
     </w:lvl>
   </w:abstractNum>
-  <w:abstractNum w:abstractNumId="13" w15:restartNumberingAfterBreak="0">
+  <w:abstractNum w:abstractNumId="16" w15:restartNumberingAfterBreak="0">
     <w:nsid w:val="2CB853D2"/>
     <w:multiLevelType w:val="multilevel"/>
     <w:tmpl w:val="C152EBFA"/>
@@ -7231,7 +8320,7 @@
       </w:rPr>
     </w:lvl>
   </w:abstractNum>
-  <w:abstractNum w:abstractNumId="14" w15:restartNumberingAfterBreak="0">
+  <w:abstractNum w:abstractNumId="17" w15:restartNumberingAfterBreak="0">
     <w:nsid w:val="2DF25F17"/>
     <w:multiLevelType w:val="multilevel"/>
     <w:tmpl w:val="9050F8F4"/>
@@ -7380,7 +8469,7 @@
       </w:rPr>
     </w:lvl>
   </w:abstractNum>
-  <w:abstractNum w:abstractNumId="15" w15:restartNumberingAfterBreak="0">
+  <w:abstractNum w:abstractNumId="18" w15:restartNumberingAfterBreak="0">
     <w:nsid w:val="35524846"/>
     <w:multiLevelType w:val="multilevel"/>
     <w:tmpl w:val="EF4CC1A2"/>
@@ -7529,7 +8618,7 @@
       </w:rPr>
     </w:lvl>
   </w:abstractNum>
-  <w:abstractNum w:abstractNumId="16" w15:restartNumberingAfterBreak="0">
+  <w:abstractNum w:abstractNumId="19" w15:restartNumberingAfterBreak="0">
     <w:nsid w:val="36174BF9"/>
     <w:multiLevelType w:val="multilevel"/>
     <w:tmpl w:val="84BEE968"/>
@@ -7678,7 +8767,7 @@
       </w:rPr>
     </w:lvl>
   </w:abstractNum>
-  <w:abstractNum w:abstractNumId="17" w15:restartNumberingAfterBreak="0">
+  <w:abstractNum w:abstractNumId="20" w15:restartNumberingAfterBreak="0">
     <w:nsid w:val="36C6033B"/>
     <w:multiLevelType w:val="multilevel"/>
     <w:tmpl w:val="407EB64E"/>
@@ -7827,7 +8916,7 @@
       </w:rPr>
     </w:lvl>
   </w:abstractNum>
-  <w:abstractNum w:abstractNumId="18" w15:restartNumberingAfterBreak="0">
+  <w:abstractNum w:abstractNumId="21" w15:restartNumberingAfterBreak="0">
     <w:nsid w:val="3835109E"/>
     <w:multiLevelType w:val="multilevel"/>
     <w:tmpl w:val="50E6104A"/>
@@ -7976,7 +9065,7 @@
       </w:rPr>
     </w:lvl>
   </w:abstractNum>
-  <w:abstractNum w:abstractNumId="19" w15:restartNumberingAfterBreak="0">
+  <w:abstractNum w:abstractNumId="22" w15:restartNumberingAfterBreak="0">
     <w:nsid w:val="38AE1832"/>
     <w:multiLevelType w:val="multilevel"/>
     <w:tmpl w:val="E4866828"/>
@@ -8125,7 +9214,156 @@
       </w:rPr>
     </w:lvl>
   </w:abstractNum>
-  <w:abstractNum w:abstractNumId="20" w15:restartNumberingAfterBreak="0">
+  <w:abstractNum w:abstractNumId="23" w15:restartNumberingAfterBreak="0">
+    <w:nsid w:val="396766E1"/>
+    <w:multiLevelType w:val="multilevel"/>
+    <w:tmpl w:val="036A47C8"/>
+    <w:lvl w:ilvl="0">
+      <w:start w:val="1"/>
+      <w:numFmt w:val="bullet"/>
+      <w:lvlText w:val=""/>
+      <w:lvlJc w:val="left"/>
+      <w:pPr>
+        <w:tabs>
+          <w:tab w:val="num" w:pos="720"/>
+        </w:tabs>
+        <w:ind w:left="720" w:hanging="360"/>
+      </w:pPr>
+      <w:rPr>
+        <w:rFonts w:ascii="Symbol" w:hAnsi="Symbol" w:hint="default"/>
+        <w:sz w:val="20"/>
+      </w:rPr>
+    </w:lvl>
+    <w:lvl w:ilvl="1" w:tentative="1">
+      <w:start w:val="1"/>
+      <w:numFmt w:val="bullet"/>
+      <w:lvlText w:val="o"/>
+      <w:lvlJc w:val="left"/>
+      <w:pPr>
+        <w:tabs>
+          <w:tab w:val="num" w:pos="1440"/>
+        </w:tabs>
+        <w:ind w:left="1440" w:hanging="360"/>
+      </w:pPr>
+      <w:rPr>
+        <w:rFonts w:ascii="Courier New" w:hAnsi="Courier New" w:hint="default"/>
+        <w:sz w:val="20"/>
+      </w:rPr>
+    </w:lvl>
+    <w:lvl w:ilvl="2" w:tentative="1">
+      <w:start w:val="1"/>
+      <w:numFmt w:val="bullet"/>
+      <w:lvlText w:val=""/>
+      <w:lvlJc w:val="left"/>
+      <w:pPr>
+        <w:tabs>
+          <w:tab w:val="num" w:pos="2160"/>
+        </w:tabs>
+        <w:ind w:left="2160" w:hanging="360"/>
+      </w:pPr>
+      <w:rPr>
+        <w:rFonts w:ascii="Wingdings" w:hAnsi="Wingdings" w:hint="default"/>
+        <w:sz w:val="20"/>
+      </w:rPr>
+    </w:lvl>
+    <w:lvl w:ilvl="3" w:tentative="1">
+      <w:start w:val="1"/>
+      <w:numFmt w:val="bullet"/>
+      <w:lvlText w:val=""/>
+      <w:lvlJc w:val="left"/>
+      <w:pPr>
+        <w:tabs>
+          <w:tab w:val="num" w:pos="2880"/>
+        </w:tabs>
+        <w:ind w:left="2880" w:hanging="360"/>
+      </w:pPr>
+      <w:rPr>
+        <w:rFonts w:ascii="Wingdings" w:hAnsi="Wingdings" w:hint="default"/>
+        <w:sz w:val="20"/>
+      </w:rPr>
+    </w:lvl>
+    <w:lvl w:ilvl="4" w:tentative="1">
+      <w:start w:val="1"/>
+      <w:numFmt w:val="bullet"/>
+      <w:lvlText w:val=""/>
+      <w:lvlJc w:val="left"/>
+      <w:pPr>
+        <w:tabs>
+          <w:tab w:val="num" w:pos="3600"/>
+        </w:tabs>
+        <w:ind w:left="3600" w:hanging="360"/>
+      </w:pPr>
+      <w:rPr>
+        <w:rFonts w:ascii="Wingdings" w:hAnsi="Wingdings" w:hint="default"/>
+        <w:sz w:val="20"/>
+      </w:rPr>
+    </w:lvl>
+    <w:lvl w:ilvl="5" w:tentative="1">
+      <w:start w:val="1"/>
+      <w:numFmt w:val="bullet"/>
+      <w:lvlText w:val=""/>
+      <w:lvlJc w:val="left"/>
+      <w:pPr>
+        <w:tabs>
+          <w:tab w:val="num" w:pos="4320"/>
+        </w:tabs>
+        <w:ind w:left="4320" w:hanging="360"/>
+      </w:pPr>
+      <w:rPr>
+        <w:rFonts w:ascii="Wingdings" w:hAnsi="Wingdings" w:hint="default"/>
+        <w:sz w:val="20"/>
+      </w:rPr>
+    </w:lvl>
+    <w:lvl w:ilvl="6" w:tentative="1">
+      <w:start w:val="1"/>
+      <w:numFmt w:val="bullet"/>
+      <w:lvlText w:val=""/>
+      <w:lvlJc w:val="left"/>
+      <w:pPr>
+        <w:tabs>
+          <w:tab w:val="num" w:pos="5040"/>
+        </w:tabs>
+        <w:ind w:left="5040" w:hanging="360"/>
+      </w:pPr>
+      <w:rPr>
+        <w:rFonts w:ascii="Wingdings" w:hAnsi="Wingdings" w:hint="default"/>
+        <w:sz w:val="20"/>
+      </w:rPr>
+    </w:lvl>
+    <w:lvl w:ilvl="7" w:tentative="1">
+      <w:start w:val="1"/>
+      <w:numFmt w:val="bullet"/>
+      <w:lvlText w:val=""/>
+      <w:lvlJc w:val="left"/>
+      <w:pPr>
+        <w:tabs>
+          <w:tab w:val="num" w:pos="5760"/>
+        </w:tabs>
+        <w:ind w:left="5760" w:hanging="360"/>
+      </w:pPr>
+      <w:rPr>
+        <w:rFonts w:ascii="Wingdings" w:hAnsi="Wingdings" w:hint="default"/>
+        <w:sz w:val="20"/>
+      </w:rPr>
+    </w:lvl>
+    <w:lvl w:ilvl="8" w:tentative="1">
+      <w:start w:val="1"/>
+      <w:numFmt w:val="bullet"/>
+      <w:lvlText w:val=""/>
+      <w:lvlJc w:val="left"/>
+      <w:pPr>
+        <w:tabs>
+          <w:tab w:val="num" w:pos="6480"/>
+        </w:tabs>
+        <w:ind w:left="6480" w:hanging="360"/>
+      </w:pPr>
+      <w:rPr>
+        <w:rFonts w:ascii="Wingdings" w:hAnsi="Wingdings" w:hint="default"/>
+        <w:sz w:val="20"/>
+      </w:rPr>
+    </w:lvl>
+  </w:abstractNum>
+  <w:abstractNum w:abstractNumId="24" w15:restartNumberingAfterBreak="0">
     <w:nsid w:val="40391E02"/>
     <w:multiLevelType w:val="multilevel"/>
     <w:tmpl w:val="C1A683D4"/>
@@ -8274,7 +9512,120 @@
       </w:rPr>
     </w:lvl>
   </w:abstractNum>
-  <w:abstractNum w:abstractNumId="21" w15:restartNumberingAfterBreak="0">
+  <w:abstractNum w:abstractNumId="25" w15:restartNumberingAfterBreak="0">
+    <w:nsid w:val="41AA5ADB"/>
+    <w:multiLevelType w:val="multilevel"/>
+    <w:tmpl w:val="982A1DB8"/>
+    <w:lvl w:ilvl="0">
+      <w:start w:val="1"/>
+      <w:numFmt w:val="decimal"/>
+      <w:lvlText w:val="%1."/>
+      <w:lvlJc w:val="left"/>
+      <w:pPr>
+        <w:tabs>
+          <w:tab w:val="num" w:pos="720"/>
+        </w:tabs>
+        <w:ind w:left="720" w:hanging="360"/>
+      </w:pPr>
+    </w:lvl>
+    <w:lvl w:ilvl="1" w:tentative="1">
+      <w:start w:val="1"/>
+      <w:numFmt w:val="decimal"/>
+      <w:lvlText w:val="%2."/>
+      <w:lvlJc w:val="left"/>
+      <w:pPr>
+        <w:tabs>
+          <w:tab w:val="num" w:pos="1440"/>
+        </w:tabs>
+        <w:ind w:left="1440" w:hanging="360"/>
+      </w:pPr>
+    </w:lvl>
+    <w:lvl w:ilvl="2" w:tentative="1">
+      <w:start w:val="1"/>
+      <w:numFmt w:val="decimal"/>
+      <w:lvlText w:val="%3."/>
+      <w:lvlJc w:val="left"/>
+      <w:pPr>
+        <w:tabs>
+          <w:tab w:val="num" w:pos="2160"/>
+        </w:tabs>
+        <w:ind w:left="2160" w:hanging="360"/>
+      </w:pPr>
+    </w:lvl>
+    <w:lvl w:ilvl="3" w:tentative="1">
+      <w:start w:val="1"/>
+      <w:numFmt w:val="decimal"/>
+      <w:lvlText w:val="%4."/>
+      <w:lvlJc w:val="left"/>
+      <w:pPr>
+        <w:tabs>
+          <w:tab w:val="num" w:pos="2880"/>
+        </w:tabs>
+        <w:ind w:left="2880" w:hanging="360"/>
+      </w:pPr>
+    </w:lvl>
+    <w:lvl w:ilvl="4" w:tentative="1">
+      <w:start w:val="1"/>
+      <w:numFmt w:val="decimal"/>
+      <w:lvlText w:val="%5."/>
+      <w:lvlJc w:val="left"/>
+      <w:pPr>
+        <w:tabs>
+          <w:tab w:val="num" w:pos="3600"/>
+        </w:tabs>
+        <w:ind w:left="3600" w:hanging="360"/>
+      </w:pPr>
+    </w:lvl>
+    <w:lvl w:ilvl="5" w:tentative="1">
+      <w:start w:val="1"/>
+      <w:numFmt w:val="decimal"/>
+      <w:lvlText w:val="%6."/>
+      <w:lvlJc w:val="left"/>
+      <w:pPr>
+        <w:tabs>
+          <w:tab w:val="num" w:pos="4320"/>
+        </w:tabs>
+        <w:ind w:left="4320" w:hanging="360"/>
+      </w:pPr>
+    </w:lvl>
+    <w:lvl w:ilvl="6" w:tentative="1">
+      <w:start w:val="1"/>
+      <w:numFmt w:val="decimal"/>
+      <w:lvlText w:val="%7."/>
+      <w:lvlJc w:val="left"/>
+      <w:pPr>
+        <w:tabs>
+          <w:tab w:val="num" w:pos="5040"/>
+        </w:tabs>
+        <w:ind w:left="5040" w:hanging="360"/>
+      </w:pPr>
+    </w:lvl>
+    <w:lvl w:ilvl="7" w:tentative="1">
+      <w:start w:val="1"/>
+      <w:numFmt w:val="decimal"/>
+      <w:lvlText w:val="%8."/>
+      <w:lvlJc w:val="left"/>
+      <w:pPr>
+        <w:tabs>
+          <w:tab w:val="num" w:pos="5760"/>
+        </w:tabs>
+        <w:ind w:left="5760" w:hanging="360"/>
+      </w:pPr>
+    </w:lvl>
+    <w:lvl w:ilvl="8" w:tentative="1">
+      <w:start w:val="1"/>
+      <w:numFmt w:val="decimal"/>
+      <w:lvlText w:val="%9."/>
+      <w:lvlJc w:val="left"/>
+      <w:pPr>
+        <w:tabs>
+          <w:tab w:val="num" w:pos="6480"/>
+        </w:tabs>
+        <w:ind w:left="6480" w:hanging="360"/>
+      </w:pPr>
+    </w:lvl>
+  </w:abstractNum>
+  <w:abstractNum w:abstractNumId="26" w15:restartNumberingAfterBreak="0">
     <w:nsid w:val="43DD4A02"/>
     <w:multiLevelType w:val="multilevel"/>
     <w:tmpl w:val="F5A425B4"/>
@@ -8423,7 +9774,7 @@
       </w:rPr>
     </w:lvl>
   </w:abstractNum>
-  <w:abstractNum w:abstractNumId="22" w15:restartNumberingAfterBreak="0">
+  <w:abstractNum w:abstractNumId="27" w15:restartNumberingAfterBreak="0">
     <w:nsid w:val="453F37CA"/>
     <w:multiLevelType w:val="multilevel"/>
     <w:tmpl w:val="FF1EDDEA"/>
@@ -8572,7 +9923,7 @@
       </w:rPr>
     </w:lvl>
   </w:abstractNum>
-  <w:abstractNum w:abstractNumId="23" w15:restartNumberingAfterBreak="0">
+  <w:abstractNum w:abstractNumId="28" w15:restartNumberingAfterBreak="0">
     <w:nsid w:val="45E230E0"/>
     <w:multiLevelType w:val="multilevel"/>
     <w:tmpl w:val="9F5893C0"/>
@@ -8721,7 +10072,7 @@
       </w:rPr>
     </w:lvl>
   </w:abstractNum>
-  <w:abstractNum w:abstractNumId="24" w15:restartNumberingAfterBreak="0">
+  <w:abstractNum w:abstractNumId="29" w15:restartNumberingAfterBreak="0">
     <w:nsid w:val="4A7C3A6E"/>
     <w:multiLevelType w:val="multilevel"/>
     <w:tmpl w:val="89482C4C"/>
@@ -8870,7 +10221,7 @@
       </w:rPr>
     </w:lvl>
   </w:abstractNum>
-  <w:abstractNum w:abstractNumId="25" w15:restartNumberingAfterBreak="0">
+  <w:abstractNum w:abstractNumId="30" w15:restartNumberingAfterBreak="0">
     <w:nsid w:val="4B9E308D"/>
     <w:multiLevelType w:val="multilevel"/>
     <w:tmpl w:val="9AD435EC"/>
@@ -9019,7 +10370,7 @@
       </w:rPr>
     </w:lvl>
   </w:abstractNum>
-  <w:abstractNum w:abstractNumId="26" w15:restartNumberingAfterBreak="0">
+  <w:abstractNum w:abstractNumId="31" w15:restartNumberingAfterBreak="0">
     <w:nsid w:val="4CA93602"/>
     <w:multiLevelType w:val="multilevel"/>
     <w:tmpl w:val="498CCC7A"/>
@@ -9168,7 +10519,7 @@
       </w:rPr>
     </w:lvl>
   </w:abstractNum>
-  <w:abstractNum w:abstractNumId="27" w15:restartNumberingAfterBreak="0">
+  <w:abstractNum w:abstractNumId="32" w15:restartNumberingAfterBreak="0">
     <w:nsid w:val="583D6AEA"/>
     <w:multiLevelType w:val="multilevel"/>
     <w:tmpl w:val="C9263A78"/>
@@ -9317,7 +10668,7 @@
       </w:rPr>
     </w:lvl>
   </w:abstractNum>
-  <w:abstractNum w:abstractNumId="28" w15:restartNumberingAfterBreak="0">
+  <w:abstractNum w:abstractNumId="33" w15:restartNumberingAfterBreak="0">
     <w:nsid w:val="5E622CEE"/>
     <w:multiLevelType w:val="multilevel"/>
     <w:tmpl w:val="AED0D960"/>
@@ -9466,7 +10817,7 @@
       </w:rPr>
     </w:lvl>
   </w:abstractNum>
-  <w:abstractNum w:abstractNumId="29" w15:restartNumberingAfterBreak="0">
+  <w:abstractNum w:abstractNumId="34" w15:restartNumberingAfterBreak="0">
     <w:nsid w:val="60421D13"/>
     <w:multiLevelType w:val="multilevel"/>
     <w:tmpl w:val="1414C16E"/>
@@ -9615,7 +10966,7 @@
       </w:rPr>
     </w:lvl>
   </w:abstractNum>
-  <w:abstractNum w:abstractNumId="30" w15:restartNumberingAfterBreak="0">
+  <w:abstractNum w:abstractNumId="35" w15:restartNumberingAfterBreak="0">
     <w:nsid w:val="60532DDA"/>
     <w:multiLevelType w:val="multilevel"/>
     <w:tmpl w:val="728E185E"/>
@@ -9764,7 +11115,7 @@
       </w:rPr>
     </w:lvl>
   </w:abstractNum>
-  <w:abstractNum w:abstractNumId="31" w15:restartNumberingAfterBreak="0">
+  <w:abstractNum w:abstractNumId="36" w15:restartNumberingAfterBreak="0">
     <w:nsid w:val="64EA2CF8"/>
     <w:multiLevelType w:val="multilevel"/>
     <w:tmpl w:val="BFAA7994"/>
@@ -9913,7 +11264,7 @@
       </w:rPr>
     </w:lvl>
   </w:abstractNum>
-  <w:abstractNum w:abstractNumId="32" w15:restartNumberingAfterBreak="0">
+  <w:abstractNum w:abstractNumId="37" w15:restartNumberingAfterBreak="0">
     <w:nsid w:val="670B6188"/>
     <w:multiLevelType w:val="multilevel"/>
     <w:tmpl w:val="F9EEC874"/>
@@ -10062,7 +11413,7 @@
       </w:rPr>
     </w:lvl>
   </w:abstractNum>
-  <w:abstractNum w:abstractNumId="33" w15:restartNumberingAfterBreak="0">
+  <w:abstractNum w:abstractNumId="38" w15:restartNumberingAfterBreak="0">
     <w:nsid w:val="6E296E51"/>
     <w:multiLevelType w:val="multilevel"/>
     <w:tmpl w:val="DA8830B0"/>
@@ -10211,7 +11562,7 @@
       </w:rPr>
     </w:lvl>
   </w:abstractNum>
-  <w:abstractNum w:abstractNumId="34" w15:restartNumberingAfterBreak="0">
+  <w:abstractNum w:abstractNumId="39" w15:restartNumberingAfterBreak="0">
     <w:nsid w:val="6E7A0DA0"/>
     <w:multiLevelType w:val="multilevel"/>
     <w:tmpl w:val="EA9A9F86"/>
@@ -10360,7 +11711,156 @@
       </w:rPr>
     </w:lvl>
   </w:abstractNum>
-  <w:abstractNum w:abstractNumId="35" w15:restartNumberingAfterBreak="0">
+  <w:abstractNum w:abstractNumId="40" w15:restartNumberingAfterBreak="0">
+    <w:nsid w:val="714E0F33"/>
+    <w:multiLevelType w:val="multilevel"/>
+    <w:tmpl w:val="B06482A8"/>
+    <w:lvl w:ilvl="0">
+      <w:start w:val="1"/>
+      <w:numFmt w:val="bullet"/>
+      <w:lvlText w:val=""/>
+      <w:lvlJc w:val="left"/>
+      <w:pPr>
+        <w:tabs>
+          <w:tab w:val="num" w:pos="720"/>
+        </w:tabs>
+        <w:ind w:left="720" w:hanging="360"/>
+      </w:pPr>
+      <w:rPr>
+        <w:rFonts w:ascii="Symbol" w:hAnsi="Symbol" w:hint="default"/>
+        <w:sz w:val="20"/>
+      </w:rPr>
+    </w:lvl>
+    <w:lvl w:ilvl="1" w:tentative="1">
+      <w:start w:val="1"/>
+      <w:numFmt w:val="bullet"/>
+      <w:lvlText w:val="o"/>
+      <w:lvlJc w:val="left"/>
+      <w:pPr>
+        <w:tabs>
+          <w:tab w:val="num" w:pos="1440"/>
+        </w:tabs>
+        <w:ind w:left="1440" w:hanging="360"/>
+      </w:pPr>
+      <w:rPr>
+        <w:rFonts w:ascii="Courier New" w:hAnsi="Courier New" w:hint="default"/>
+        <w:sz w:val="20"/>
+      </w:rPr>
+    </w:lvl>
+    <w:lvl w:ilvl="2" w:tentative="1">
+      <w:start w:val="1"/>
+      <w:numFmt w:val="bullet"/>
+      <w:lvlText w:val=""/>
+      <w:lvlJc w:val="left"/>
+      <w:pPr>
+        <w:tabs>
+          <w:tab w:val="num" w:pos="2160"/>
+        </w:tabs>
+        <w:ind w:left="2160" w:hanging="360"/>
+      </w:pPr>
+      <w:rPr>
+        <w:rFonts w:ascii="Wingdings" w:hAnsi="Wingdings" w:hint="default"/>
+        <w:sz w:val="20"/>
+      </w:rPr>
+    </w:lvl>
+    <w:lvl w:ilvl="3" w:tentative="1">
+      <w:start w:val="1"/>
+      <w:numFmt w:val="bullet"/>
+      <w:lvlText w:val=""/>
+      <w:lvlJc w:val="left"/>
+      <w:pPr>
+        <w:tabs>
+          <w:tab w:val="num" w:pos="2880"/>
+        </w:tabs>
+        <w:ind w:left="2880" w:hanging="360"/>
+      </w:pPr>
+      <w:rPr>
+        <w:rFonts w:ascii="Wingdings" w:hAnsi="Wingdings" w:hint="default"/>
+        <w:sz w:val="20"/>
+      </w:rPr>
+    </w:lvl>
+    <w:lvl w:ilvl="4" w:tentative="1">
+      <w:start w:val="1"/>
+      <w:numFmt w:val="bullet"/>
+      <w:lvlText w:val=""/>
+      <w:lvlJc w:val="left"/>
+      <w:pPr>
+        <w:tabs>
+          <w:tab w:val="num" w:pos="3600"/>
+        </w:tabs>
+        <w:ind w:left="3600" w:hanging="360"/>
+      </w:pPr>
+      <w:rPr>
+        <w:rFonts w:ascii="Wingdings" w:hAnsi="Wingdings" w:hint="default"/>
+        <w:sz w:val="20"/>
+      </w:rPr>
+    </w:lvl>
+    <w:lvl w:ilvl="5" w:tentative="1">
+      <w:start w:val="1"/>
+      <w:numFmt w:val="bullet"/>
+      <w:lvlText w:val=""/>
+      <w:lvlJc w:val="left"/>
+      <w:pPr>
+        <w:tabs>
+          <w:tab w:val="num" w:pos="4320"/>
+        </w:tabs>
+        <w:ind w:left="4320" w:hanging="360"/>
+      </w:pPr>
+      <w:rPr>
+        <w:rFonts w:ascii="Wingdings" w:hAnsi="Wingdings" w:hint="default"/>
+        <w:sz w:val="20"/>
+      </w:rPr>
+    </w:lvl>
+    <w:lvl w:ilvl="6" w:tentative="1">
+      <w:start w:val="1"/>
+      <w:numFmt w:val="bullet"/>
+      <w:lvlText w:val=""/>
+      <w:lvlJc w:val="left"/>
+      <w:pPr>
+        <w:tabs>
+          <w:tab w:val="num" w:pos="5040"/>
+        </w:tabs>
+        <w:ind w:left="5040" w:hanging="360"/>
+      </w:pPr>
+      <w:rPr>
+        <w:rFonts w:ascii="Wingdings" w:hAnsi="Wingdings" w:hint="default"/>
+        <w:sz w:val="20"/>
+      </w:rPr>
+    </w:lvl>
+    <w:lvl w:ilvl="7" w:tentative="1">
+      <w:start w:val="1"/>
+      <w:numFmt w:val="bullet"/>
+      <w:lvlText w:val=""/>
+      <w:lvlJc w:val="left"/>
+      <w:pPr>
+        <w:tabs>
+          <w:tab w:val="num" w:pos="5760"/>
+        </w:tabs>
+        <w:ind w:left="5760" w:hanging="360"/>
+      </w:pPr>
+      <w:rPr>
+        <w:rFonts w:ascii="Wingdings" w:hAnsi="Wingdings" w:hint="default"/>
+        <w:sz w:val="20"/>
+      </w:rPr>
+    </w:lvl>
+    <w:lvl w:ilvl="8" w:tentative="1">
+      <w:start w:val="1"/>
+      <w:numFmt w:val="bullet"/>
+      <w:lvlText w:val=""/>
+      <w:lvlJc w:val="left"/>
+      <w:pPr>
+        <w:tabs>
+          <w:tab w:val="num" w:pos="6480"/>
+        </w:tabs>
+        <w:ind w:left="6480" w:hanging="360"/>
+      </w:pPr>
+      <w:rPr>
+        <w:rFonts w:ascii="Wingdings" w:hAnsi="Wingdings" w:hint="default"/>
+        <w:sz w:val="20"/>
+      </w:rPr>
+    </w:lvl>
+  </w:abstractNum>
+  <w:abstractNum w:abstractNumId="41" w15:restartNumberingAfterBreak="0">
     <w:nsid w:val="77647877"/>
     <w:multiLevelType w:val="multilevel"/>
     <w:tmpl w:val="873A2154"/>
@@ -10509,7 +12009,7 @@
       </w:rPr>
     </w:lvl>
   </w:abstractNum>
-  <w:abstractNum w:abstractNumId="36" w15:restartNumberingAfterBreak="0">
+  <w:abstractNum w:abstractNumId="42" w15:restartNumberingAfterBreak="0">
     <w:nsid w:val="7D4C0E8C"/>
     <w:multiLevelType w:val="multilevel"/>
     <w:tmpl w:val="863081DA"/>
@@ -10623,115 +12123,133 @@
     </w:lvl>
   </w:abstractNum>
   <w:num w:numId="1" w16cid:durableId="760836021">
+    <w:abstractNumId w:val="14"/>
+  </w:num>
+  <w:num w:numId="2" w16cid:durableId="285163878">
+    <w:abstractNumId w:val="30"/>
+  </w:num>
+  <w:num w:numId="3" w16cid:durableId="1945265294">
+    <w:abstractNumId w:val="19"/>
+  </w:num>
+  <w:num w:numId="4" w16cid:durableId="656107220">
+    <w:abstractNumId w:val="34"/>
+  </w:num>
+  <w:num w:numId="5" w16cid:durableId="893659010">
+    <w:abstractNumId w:val="15"/>
+  </w:num>
+  <w:num w:numId="6" w16cid:durableId="865871819">
+    <w:abstractNumId w:val="39"/>
+  </w:num>
+  <w:num w:numId="7" w16cid:durableId="1294560316">
     <w:abstractNumId w:val="11"/>
   </w:num>
-  <w:num w:numId="2" w16cid:durableId="285163878">
-    <w:abstractNumId w:val="25"/>
+  <w:num w:numId="8" w16cid:durableId="1373114613">
+    <w:abstractNumId w:val="9"/>
   </w:num>
-  <w:num w:numId="3" w16cid:durableId="1945265294">
-    <w:abstractNumId w:val="16"/>
+  <w:num w:numId="9" w16cid:durableId="1471165928">
+    <w:abstractNumId w:val="26"/>
   </w:num>
-  <w:num w:numId="4" w16cid:durableId="656107220">
+  <w:num w:numId="10" w16cid:durableId="1831747172">
+    <w:abstractNumId w:val="31"/>
+  </w:num>
+  <w:num w:numId="11" w16cid:durableId="2076928034">
+    <w:abstractNumId w:val="18"/>
+  </w:num>
+  <w:num w:numId="12" w16cid:durableId="1612130581">
+    <w:abstractNumId w:val="24"/>
+  </w:num>
+  <w:num w:numId="13" w16cid:durableId="1468207564">
     <w:abstractNumId w:val="29"/>
   </w:num>
-  <w:num w:numId="5" w16cid:durableId="893659010">
-    <w:abstractNumId w:val="12"/>
-  </w:num>
-  <w:num w:numId="6" w16cid:durableId="865871819">
-    <w:abstractNumId w:val="34"/>
-  </w:num>
-  <w:num w:numId="7" w16cid:durableId="1294560316">
-    <w:abstractNumId w:val="10"/>
-  </w:num>
-  <w:num w:numId="8" w16cid:durableId="1373114613">
-    <w:abstractNumId w:val="8"/>
-  </w:num>
-  <w:num w:numId="9" w16cid:durableId="1471165928">
-    <w:abstractNumId w:val="21"/>
-  </w:num>
-  <w:num w:numId="10" w16cid:durableId="1831747172">
-    <w:abstractNumId w:val="26"/>
-  </w:num>
-  <w:num w:numId="11" w16cid:durableId="2076928034">
-    <w:abstractNumId w:val="15"/>
-  </w:num>
-  <w:num w:numId="12" w16cid:durableId="1612130581">
-    <w:abstractNumId w:val="20"/>
-  </w:num>
-  <w:num w:numId="13" w16cid:durableId="1468207564">
-    <w:abstractNumId w:val="24"/>
-  </w:num>
   <w:num w:numId="14" w16cid:durableId="547569091">
-    <w:abstractNumId w:val="33"/>
+    <w:abstractNumId w:val="38"/>
   </w:num>
   <w:num w:numId="15" w16cid:durableId="1313605528">
-    <w:abstractNumId w:val="31"/>
+    <w:abstractNumId w:val="36"/>
   </w:num>
   <w:num w:numId="16" w16cid:durableId="345983767">
-    <w:abstractNumId w:val="36"/>
+    <w:abstractNumId w:val="42"/>
   </w:num>
   <w:num w:numId="17" w16cid:durableId="1954746995">
-    <w:abstractNumId w:val="35"/>
+    <w:abstractNumId w:val="41"/>
   </w:num>
   <w:num w:numId="18" w16cid:durableId="1662848210">
     <w:abstractNumId w:val="0"/>
   </w:num>
   <w:num w:numId="19" w16cid:durableId="1895922963">
-    <w:abstractNumId w:val="9"/>
+    <w:abstractNumId w:val="10"/>
   </w:num>
   <w:num w:numId="20" w16cid:durableId="387724739">
     <w:abstractNumId w:val="1"/>
   </w:num>
   <w:num w:numId="21" w16cid:durableId="995374288">
-    <w:abstractNumId w:val="17"/>
+    <w:abstractNumId w:val="20"/>
   </w:num>
   <w:num w:numId="22" w16cid:durableId="508639562">
-    <w:abstractNumId w:val="30"/>
+    <w:abstractNumId w:val="35"/>
   </w:num>
   <w:num w:numId="23" w16cid:durableId="1388189950">
-    <w:abstractNumId w:val="7"/>
+    <w:abstractNumId w:val="8"/>
   </w:num>
   <w:num w:numId="24" w16cid:durableId="1042751249">
     <w:abstractNumId w:val="4"/>
   </w:num>
   <w:num w:numId="25" w16cid:durableId="1520002520">
-    <w:abstractNumId w:val="5"/>
+    <w:abstractNumId w:val="6"/>
   </w:num>
   <w:num w:numId="26" w16cid:durableId="1344743484">
+    <w:abstractNumId w:val="37"/>
+  </w:num>
+  <w:num w:numId="27" w16cid:durableId="292828125">
+    <w:abstractNumId w:val="21"/>
+  </w:num>
+  <w:num w:numId="28" w16cid:durableId="1293555123">
     <w:abstractNumId w:val="32"/>
   </w:num>
-  <w:num w:numId="27" w16cid:durableId="292828125">
-    <w:abstractNumId w:val="18"/>
-  </w:num>
-  <w:num w:numId="28" w16cid:durableId="1293555123">
-    <w:abstractNumId w:val="27"/>
-  </w:num>
   <w:num w:numId="29" w16cid:durableId="1190534545">
-    <w:abstractNumId w:val="13"/>
+    <w:abstractNumId w:val="16"/>
   </w:num>
   <w:num w:numId="30" w16cid:durableId="1567960685">
     <w:abstractNumId w:val="2"/>
   </w:num>
   <w:num w:numId="31" w16cid:durableId="642199316">
-    <w:abstractNumId w:val="19"/>
+    <w:abstractNumId w:val="22"/>
   </w:num>
   <w:num w:numId="32" w16cid:durableId="1395814465">
-    <w:abstractNumId w:val="23"/>
+    <w:abstractNumId w:val="28"/>
   </w:num>
   <w:num w:numId="33" w16cid:durableId="482310459">
-    <w:abstractNumId w:val="14"/>
+    <w:abstractNumId w:val="17"/>
   </w:num>
   <w:num w:numId="34" w16cid:durableId="501359773">
     <w:abstractNumId w:val="3"/>
   </w:num>
   <w:num w:numId="35" w16cid:durableId="7802512">
-    <w:abstractNumId w:val="22"/>
+    <w:abstractNumId w:val="27"/>
   </w:num>
   <w:num w:numId="36" w16cid:durableId="2084638917">
-    <w:abstractNumId w:val="28"/>
+    <w:abstractNumId w:val="33"/>
   </w:num>
   <w:num w:numId="37" w16cid:durableId="1745175782">
-    <w:abstractNumId w:val="6"/>
+    <w:abstractNumId w:val="7"/>
+  </w:num>
+  <w:num w:numId="38" w16cid:durableId="257494208">
+    <w:abstractNumId w:val="23"/>
+  </w:num>
+  <w:num w:numId="39" w16cid:durableId="1361206998">
+    <w:abstractNumId w:val="5"/>
+  </w:num>
+  <w:num w:numId="40" w16cid:durableId="796021806">
+    <w:abstractNumId w:val="25"/>
+  </w:num>
+  <w:num w:numId="41" w16cid:durableId="2034528262">
+    <w:abstractNumId w:val="40"/>
+  </w:num>
+  <w:num w:numId="42" w16cid:durableId="1104958329">
+    <w:abstractNumId w:val="13"/>
+  </w:num>
+  <w:num w:numId="43" w16cid:durableId="866522275">
+    <w:abstractNumId w:val="12"/>
   </w:num>
 </w:numbering>
 </file>
@@ -11136,7 +12654,7 @@
   <w:style w:type="paragraph" w:default="1" w:styleId="Normale">
     <w:name w:val="Normal"/>
     <w:qFormat/>
-    <w:rsid w:val="00FC7467"/>
+    <w:rsid w:val="00E85CD9"/>
   </w:style>
   <w:style w:type="paragraph" w:styleId="Titolo1">
     <w:name w:val="heading 1"/>
@@ -11653,6 +13171,29 @@
       <w:spacing w:val="5"/>
     </w:rPr>
   </w:style>
+  <w:style w:type="character" w:styleId="Collegamentoipertestuale">
+    <w:name w:val="Hyperlink"/>
+    <w:basedOn w:val="Carpredefinitoparagrafo"/>
+    <w:uiPriority w:val="99"/>
+    <w:unhideWhenUsed/>
+    <w:rsid w:val="00AF0491"/>
+    <w:rPr>
+      <w:color w:val="0563C1" w:themeColor="hyperlink"/>
+      <w:u w:val="single"/>
+    </w:rPr>
+  </w:style>
+  <w:style w:type="character" w:styleId="Menzionenonrisolta">
+    <w:name w:val="Unresolved Mention"/>
+    <w:basedOn w:val="Carpredefinitoparagrafo"/>
+    <w:uiPriority w:val="99"/>
+    <w:semiHidden/>
+    <w:unhideWhenUsed/>
+    <w:rsid w:val="00AF0491"/>
+    <w:rPr>
+      <w:color w:val="605E5C"/>
+      <w:shd w:val="clear" w:color="auto" w:fill="E1DFDD"/>
+    </w:rPr>
+  </w:style>
 </w:styles>
 </file>
 

</xml_diff>